<commit_message>
module 8 complete with MDI Bonus
</commit_message>
<xml_diff>
--- a/Module8/Module8.docx
+++ b/Module8/Module8.docx
@@ -14,8 +14,6 @@
       <w:r>
         <w:t xml:space="preserve">task </w:t>
       </w:r>
-      <w:bookmarkStart w:id="0" w:name="_GoBack"/>
-      <w:bookmarkEnd w:id="0"/>
       <w:r>
         <w:t>1</w:t>
       </w:r>
@@ -79,43 +77,76 @@
     <w:p>
       <w:r>
         <w:lastRenderedPageBreak/>
-        <w:t>Module8 task2 (not complete)</w:t>
-      </w:r>
-    </w:p>
-    <w:p/>
-    <w:p/>
-    <w:p/>
-    <w:p/>
-    <w:p/>
-    <w:p/>
-    <w:p/>
-    <w:p/>
-    <w:p/>
-    <w:p/>
-    <w:p/>
-    <w:p/>
-    <w:p/>
-    <w:p/>
-    <w:p/>
-    <w:p/>
-    <w:p/>
-    <w:p/>
-    <w:p/>
-    <w:p/>
-    <w:p/>
-    <w:p/>
-    <w:p/>
-    <w:p/>
-    <w:p/>
-    <w:p/>
-    <w:p/>
-    <w:p/>
-    <w:p>
-      <w:r>
-        <w:t>Task Windows Service</w:t>
+        <w:t xml:space="preserve">Module8 task2 </w:t>
+      </w:r>
+      <w:r>
+        <w:t xml:space="preserve"> </w:t>
       </w:r>
     </w:p>
     <w:p>
+      <w:r>
+        <w:rPr>
+          <w:noProof/>
+        </w:rPr>
+        <w:drawing>
+          <wp:inline distT="0" distB="0" distL="0" distR="0" wp14:anchorId="0DC788CB" wp14:editId="25962A39">
+            <wp:extent cx="5943600" cy="2167255"/>
+            <wp:effectExtent l="0" t="0" r="0" b="4445"/>
+            <wp:docPr id="7" name="Picture 7"/>
+            <wp:cNvGraphicFramePr>
+              <a:graphicFrameLocks xmlns:a="http://schemas.openxmlformats.org/drawingml/2006/main" noChangeAspect="1"/>
+            </wp:cNvGraphicFramePr>
+            <a:graphic xmlns:a="http://schemas.openxmlformats.org/drawingml/2006/main">
+              <a:graphicData uri="http://schemas.openxmlformats.org/drawingml/2006/picture">
+                <pic:pic xmlns:pic="http://schemas.openxmlformats.org/drawingml/2006/picture">
+                  <pic:nvPicPr>
+                    <pic:cNvPr id="1" name=""/>
+                    <pic:cNvPicPr/>
+                  </pic:nvPicPr>
+                  <pic:blipFill>
+                    <a:blip r:embed="rId5"/>
+                    <a:stretch>
+                      <a:fillRect/>
+                    </a:stretch>
+                  </pic:blipFill>
+                  <pic:spPr>
+                    <a:xfrm>
+                      <a:off x="0" y="0"/>
+                      <a:ext cx="5943600" cy="2167255"/>
+                    </a:xfrm>
+                    <a:prstGeom prst="rect">
+                      <a:avLst/>
+                    </a:prstGeom>
+                  </pic:spPr>
+                </pic:pic>
+              </a:graphicData>
+            </a:graphic>
+          </wp:inline>
+        </w:drawing>
+      </w:r>
+    </w:p>
+    <w:p/>
+    <w:p/>
+    <w:p/>
+    <w:p/>
+    <w:p/>
+    <w:p/>
+    <w:p/>
+    <w:p/>
+    <w:p/>
+    <w:p/>
+    <w:p/>
+    <w:p/>
+    <w:p/>
+    <w:p>
+      <w:r>
+        <w:lastRenderedPageBreak/>
+        <w:t xml:space="preserve"> </w:t>
+      </w:r>
+      <w:r>
+        <w:t>Task win service</w:t>
+      </w:r>
+      <w:bookmarkStart w:id="0" w:name="_GoBack"/>
       <w:r>
         <w:rPr>
           <w:noProof/>
@@ -136,7 +167,7 @@
                     <pic:cNvPicPr/>
                   </pic:nvPicPr>
                   <pic:blipFill>
-                    <a:blip r:embed="rId5"/>
+                    <a:blip r:embed="rId6"/>
                     <a:stretch>
                       <a:fillRect/>
                     </a:stretch>
@@ -156,6 +187,7 @@
           </wp:inline>
         </w:drawing>
       </w:r>
+      <w:bookmarkEnd w:id="0"/>
     </w:p>
     <w:p>
       <w:r>
@@ -169,16 +201,18 @@
     <w:p/>
     <w:p/>
     <w:p>
-      <w:r>
-        <w:lastRenderedPageBreak/>
+      <w:proofErr w:type="spellStart"/>
+      <w:r>
         <w:t>WinService</w:t>
       </w:r>
+      <w:proofErr w:type="spellEnd"/>
     </w:p>
     <w:p>
       <w:r>
         <w:rPr>
           <w:noProof/>
         </w:rPr>
+        <w:lastRenderedPageBreak/>
         <w:drawing>
           <wp:inline distT="0" distB="0" distL="0" distR="0" wp14:anchorId="5F443823" wp14:editId="45227854">
             <wp:extent cx="5943600" cy="2980055"/>
@@ -195,7 +229,7 @@
                     <pic:cNvPicPr/>
                   </pic:nvPicPr>
                   <pic:blipFill>
-                    <a:blip r:embed="rId6"/>
+                    <a:blip r:embed="rId7"/>
                     <a:stretch>
                       <a:fillRect/>
                     </a:stretch>
@@ -237,7 +271,7 @@
                     <pic:cNvPicPr/>
                   </pic:nvPicPr>
                   <pic:blipFill>
-                    <a:blip r:embed="rId7"/>
+                    <a:blip r:embed="rId8"/>
                     <a:stretch>
                       <a:fillRect/>
                     </a:stretch>
@@ -280,7 +314,7 @@
                     <pic:cNvPicPr/>
                   </pic:nvPicPr>
                   <pic:blipFill>
-                    <a:blip r:embed="rId8"/>
+                    <a:blip r:embed="rId9"/>
                     <a:stretch>
                       <a:fillRect/>
                     </a:stretch>
@@ -323,7 +357,7 @@
                     <pic:cNvPicPr/>
                   </pic:nvPicPr>
                   <pic:blipFill>
-                    <a:blip r:embed="rId9"/>
+                    <a:blip r:embed="rId10"/>
                     <a:stretch>
                       <a:fillRect/>
                     </a:stretch>

</xml_diff>